<commit_message>
Úpravy, opravy a doplňky
</commit_message>
<xml_diff>
--- a/Documentation/Technická dokumentace - RAID Pole-korektura.docx
+++ b/Documentation/Technická dokumentace - RAID Pole-korektura.docx
@@ -10439,9 +10439,9 @@
           <w:noProof/>
         </w:rPr>
         <w:drawing>
-          <wp:inline distT="0" distB="0" distL="0" distR="0" wp14:anchorId="75382016" wp14:editId="36CAC632">
-            <wp:extent cx="2458432" cy="1555334"/>
-            <wp:effectExtent l="0" t="0" r="0" b="6985"/>
+          <wp:inline distT="0" distB="0" distL="0" distR="0" wp14:anchorId="75382016" wp14:editId="274A2B03">
+            <wp:extent cx="3012256" cy="1905712"/>
+            <wp:effectExtent l="0" t="0" r="0" b="0"/>
             <wp:docPr id="17" name="Obrázek11"/>
             <wp:cNvGraphicFramePr>
               <a:graphicFrameLocks xmlns:a="http://schemas.openxmlformats.org/drawingml/2006/main" noChangeAspect="1"/>
@@ -10470,7 +10470,7 @@
                   <pic:spPr bwMode="auto">
                     <a:xfrm>
                       <a:off x="0" y="0"/>
-                      <a:ext cx="2465177" cy="1559601"/>
+                      <a:ext cx="3031440" cy="1917849"/>
                     </a:xfrm>
                     <a:prstGeom prst="rect">
                       <a:avLst/>
@@ -10561,7 +10561,7 @@
       </w:r>
       <w:proofErr w:type="spellEnd"/>
       <w:r>
-        <w:t xml:space="preserve"> IP adresu (tedy 127.0.0.1). To je z důvodu, že PHP pracuje lokálně, tedy není zapotřebí psát IP adresu zařízení v síti, protože data nepotřebují cestovat jinam než z </w:t>
+        <w:t xml:space="preserve"> IP adresu (127.0.0.1). To je z důvodu, že PHP pracuje lokálně, tedy není zapotřebí psát IP adresu zařízení v síti, protože data nepotřebují cestovat jinam než z </w:t>
       </w:r>
       <w:proofErr w:type="spellStart"/>
       <w:r>
@@ -10597,6 +10597,9 @@
       </w:r>
       <w:r>
         <w:t>. Tento údaj se čte z databáze.</w:t>
+      </w:r>
+      <w:r>
+        <w:t xml:space="preserve"> Uživatel nemůže v adresářovém stromě jít výš, než je základní cesta.</w:t>
       </w:r>
     </w:p>
     <w:p>
@@ -10868,7 +10871,28 @@
     <w:p>
       <w:r>
         <w:lastRenderedPageBreak/>
-        <w:t>Po vytvoření uživatele, se uživatel se musí zavést ho do PHP scriptů</w:t>
+        <w:t xml:space="preserve">Po vytvoření uživatele </w:t>
+      </w:r>
+      <w:r>
+        <w:t>je zapotřebí ho</w:t>
+      </w:r>
+      <w:r>
+        <w:t xml:space="preserve"> </w:t>
+      </w:r>
+      <w:r>
+        <w:t>nastavit</w:t>
+      </w:r>
+      <w:r>
+        <w:t xml:space="preserve"> </w:t>
+      </w:r>
+      <w:r>
+        <w:t>v</w:t>
+      </w:r>
+      <w:r>
+        <w:t xml:space="preserve"> PHP script</w:t>
+      </w:r>
+      <w:r>
+        <w:t>ech</w:t>
       </w:r>
       <w:r>
         <w:rPr>
@@ -10878,22 +10902,6 @@
       </w:r>
       <w:r>
         <w:t xml:space="preserve"> na webové stránce. Přesněji se jedná o scripty </w:t>
-      </w:r>
-      <w:proofErr w:type="spellStart"/>
-      <w:r>
-        <w:t>login.php</w:t>
-      </w:r>
-      <w:proofErr w:type="spellEnd"/>
-      <w:r>
-        <w:t xml:space="preserve"> a </w:t>
-      </w:r>
-      <w:proofErr w:type="spellStart"/>
-      <w:r>
-        <w:t>addusermanager.php</w:t>
-      </w:r>
-      <w:proofErr w:type="spellEnd"/>
-      <w:r>
-        <w:t xml:space="preserve">. V těchto scriptech je potřeba nahradit proměnné </w:t>
       </w:r>
       <w:proofErr w:type="spellStart"/>
       <w:r>
@@ -10901,11 +10909,11 @@
           <w:b/>
           <w:bCs/>
         </w:rPr>
-        <w:t>servername</w:t>
-      </w:r>
-      <w:proofErr w:type="spellEnd"/>
-      <w:r>
-        <w:t xml:space="preserve">, </w:t>
+        <w:t>login.php</w:t>
+      </w:r>
+      <w:proofErr w:type="spellEnd"/>
+      <w:r>
+        <w:t xml:space="preserve"> a </w:t>
       </w:r>
       <w:proofErr w:type="spellStart"/>
       <w:r>
@@ -10913,11 +10921,11 @@
           <w:b/>
           <w:bCs/>
         </w:rPr>
-        <w:t>username</w:t>
-      </w:r>
-      <w:proofErr w:type="spellEnd"/>
-      <w:r>
-        <w:t xml:space="preserve">, </w:t>
+        <w:t>addusermanager.php</w:t>
+      </w:r>
+      <w:proofErr w:type="spellEnd"/>
+      <w:r>
+        <w:t xml:space="preserve">. V těchto scriptech je potřeba nahradit proměnné </w:t>
       </w:r>
       <w:proofErr w:type="spellStart"/>
       <w:r>
@@ -10925,14 +10933,11 @@
           <w:b/>
           <w:bCs/>
         </w:rPr>
-        <w:t>password</w:t>
-      </w:r>
-      <w:proofErr w:type="spellEnd"/>
-      <w:r>
-        <w:t xml:space="preserve"> a</w:t>
-      </w:r>
-      <w:r>
-        <w:t xml:space="preserve"> </w:t>
+        <w:t>servername</w:t>
+      </w:r>
+      <w:proofErr w:type="spellEnd"/>
+      <w:r>
+        <w:t xml:space="preserve">, </w:t>
       </w:r>
       <w:proofErr w:type="spellStart"/>
       <w:r>
@@ -10940,14 +10945,41 @@
           <w:b/>
           <w:bCs/>
         </w:rPr>
-        <w:t>db</w:t>
-      </w:r>
-      <w:proofErr w:type="spellEnd"/>
+        <w:t>username</w:t>
+      </w:r>
+      <w:proofErr w:type="spellEnd"/>
+      <w:r>
+        <w:t xml:space="preserve">, </w:t>
+      </w:r>
+      <w:proofErr w:type="spellStart"/>
       <w:r>
         <w:rPr>
           <w:b/>
           <w:bCs/>
         </w:rPr>
+        <w:t>password</w:t>
+      </w:r>
+      <w:proofErr w:type="spellEnd"/>
+      <w:r>
+        <w:t xml:space="preserve"> a</w:t>
+      </w:r>
+      <w:r>
+        <w:t xml:space="preserve"> </w:t>
+      </w:r>
+      <w:proofErr w:type="spellStart"/>
+      <w:r>
+        <w:rPr>
+          <w:b/>
+          <w:bCs/>
+        </w:rPr>
+        <w:t>db</w:t>
+      </w:r>
+      <w:proofErr w:type="spellEnd"/>
+      <w:r>
+        <w:rPr>
+          <w:b/>
+          <w:bCs/>
+        </w:rPr>
         <w:t>.</w:t>
       </w:r>
     </w:p>
@@ -10960,10 +10992,10 @@
           <w:noProof/>
         </w:rPr>
         <w:drawing>
-          <wp:inline distT="0" distB="0" distL="0" distR="0" wp14:anchorId="48E8E8E8" wp14:editId="2A3BF868">
-            <wp:extent cx="3067685" cy="1171575"/>
+          <wp:inline distT="0" distB="0" distL="0" distR="0" wp14:anchorId="48E8E8E8" wp14:editId="3A7EBF24">
+            <wp:extent cx="3760150" cy="1353024"/>
             <wp:effectExtent l="0" t="0" r="0" b="0"/>
-            <wp:docPr id="20" name="Obrázek14" descr="Obsah obrázku text, Písmo, snímek obrazovky&#10;&#10;Obsah vygenerovaný umělou inteligencí může být nesprávný."/>
+            <wp:docPr id="20" name="Obrázek14"/>
             <wp:cNvGraphicFramePr>
               <a:graphicFrameLocks xmlns:a="http://schemas.openxmlformats.org/drawingml/2006/main" noChangeAspect="1"/>
             </wp:cNvGraphicFramePr>
@@ -10971,13 +11003,19 @@
               <a:graphicData uri="http://schemas.openxmlformats.org/drawingml/2006/picture">
                 <pic:pic xmlns:pic="http://schemas.openxmlformats.org/drawingml/2006/picture">
                   <pic:nvPicPr>
-                    <pic:cNvPr id="20" name="Obrázek14" descr="Obsah obrázku text, Písmo, snímek obrazovky&#10;&#10;Obsah vygenerovaný umělou inteligencí může být nesprávný."/>
+                    <pic:cNvPr id="20" name="Obrázek14"/>
                     <pic:cNvPicPr>
                       <a:picLocks noChangeAspect="1" noChangeArrowheads="1"/>
                     </pic:cNvPicPr>
                   </pic:nvPicPr>
                   <pic:blipFill>
-                    <a:blip r:embed="rId24"/>
+                    <a:blip r:embed="rId24">
+                      <a:extLst>
+                        <a:ext uri="{28A0092B-C50C-407E-A947-70E740481C1C}">
+                          <a14:useLocalDpi xmlns:a14="http://schemas.microsoft.com/office/drawing/2010/main" val="0"/>
+                        </a:ext>
+                      </a:extLst>
+                    </a:blip>
                     <a:stretch>
                       <a:fillRect/>
                     </a:stretch>
@@ -10985,7 +11023,7 @@
                   <pic:spPr bwMode="auto">
                     <a:xfrm>
                       <a:off x="0" y="0"/>
-                      <a:ext cx="3067685" cy="1171575"/>
+                      <a:ext cx="3783483" cy="1361420"/>
                     </a:xfrm>
                     <a:prstGeom prst="rect">
                       <a:avLst/>
@@ -11216,11 +11254,9 @@
       <w:r>
         <w:t xml:space="preserve">Při vytváření uživatele je nutno nastavit základní cestu a </w:t>
       </w:r>
-      <w:proofErr w:type="spellStart"/>
-      <w:r>
-        <w:t>pravomoce</w:t>
-      </w:r>
-      <w:proofErr w:type="spellEnd"/>
+      <w:r>
+        <w:t>oprávnění</w:t>
+      </w:r>
       <w:r>
         <w:t>. Po vytvoření uživatele se zapíše do databáze, a poté je možné se za něj přihlásit.</w:t>
       </w:r>
@@ -11333,7 +11369,10 @@
         <w:pStyle w:val="Pokraovn"/>
       </w:pPr>
       <w:r>
-        <w:t>Úvodní stránka obsahuje login formulář pro přihlášení. Uživatelské účty z důvodu bezpečnosti vytváří administrátor. Pokud však už uživatel je přihlášen, tak po otevření úvodní stránky se automaticky dostane do SFTP klient (viz Funkcionalita loginu).</w:t>
+        <w:t>Úvodní stránka obsahuje login formulář pro přihlášení. Pokud však už uživatel je přihlášen, tak po otevření úvodní stránky se automaticky dostane do SFTP klient (viz Funkcionalita loginu).</w:t>
+      </w:r>
+      <w:r>
+        <w:t xml:space="preserve"> Uživatelské účty z důvodu bezpečnosti vytváří administrátor.</w:t>
       </w:r>
     </w:p>
     <w:p>
@@ -11357,10 +11396,10 @@
         <w:t xml:space="preserve"> a cookies</w:t>
       </w:r>
       <w:r>
-        <w:t xml:space="preserve">. Při neodhlášení zůstává session otevřená. </w:t>
-      </w:r>
-      <w:r>
-        <w:t>Když se uživatel neodhlásí, tak po přistoupení na webovou stránku se automaticky dostává do SFTP klienta.</w:t>
+        <w:t>. Při neodhlášení zůstává session otevřená</w:t>
+      </w:r>
+      <w:r>
+        <w:t xml:space="preserve"> a cookies zůstanou uloženy ve webovém prohlížeči. Tím se zapříčiní automatické přihlášení při opětovném otevření webové stránky.</w:t>
       </w:r>
     </w:p>
     <w:p>
@@ -11488,6 +11527,9 @@
     <w:p>
       <w:pPr>
         <w:pStyle w:val="Titulek"/>
+        <w:rPr>
+          <w:noProof/>
+        </w:rPr>
       </w:pPr>
       <w:bookmarkStart w:id="79" w:name="_Toc193643100"/>
       <w:r>
@@ -11510,6 +11552,11 @@
       <w:bookmarkEnd w:id="79"/>
     </w:p>
     <w:p>
+      <w:r>
+        <w:t>Login po dotazu na databázi zjišťuje, jestli uživatel zadal platné údaje. Pokud jsou ovšem údaje neplatné, vypíše se hláška o neúspěšném přihlášení.</w:t>
+      </w:r>
+    </w:p>
+    <w:p>
       <w:pPr>
         <w:pStyle w:val="Nadpis3"/>
       </w:pPr>
@@ -11545,7 +11592,19 @@
         <w:t>a souborů</w:t>
       </w:r>
       <w:r>
-        <w:t xml:space="preserve"> a jejich mazání. Klient také umí pracovat s textovými soubory (i programové, např. </w:t>
+        <w:t xml:space="preserve"> a jejich mazání. Klient také umí pracovat s textovými soubory (</w:t>
+      </w:r>
+      <w:r>
+        <w:t>včetně</w:t>
+      </w:r>
+      <w:r>
+        <w:t xml:space="preserve"> programov</w:t>
+      </w:r>
+      <w:r>
+        <w:t>ých</w:t>
+      </w:r>
+      <w:r>
+        <w:t xml:space="preserve">, např. </w:t>
       </w:r>
       <w:proofErr w:type="spellStart"/>
       <w:r>
@@ -11726,11 +11785,9 @@
         <w:lastRenderedPageBreak/>
         <w:t xml:space="preserve">Editor dále zjišťuje, zda má uživatel </w:t>
       </w:r>
-      <w:proofErr w:type="spellStart"/>
-      <w:r>
-        <w:t>pravomoce</w:t>
-      </w:r>
-      <w:proofErr w:type="spellEnd"/>
+      <w:r>
+        <w:t>oprávnění</w:t>
+      </w:r>
       <w:r>
         <w:t xml:space="preserve"> na ukládání souborů. Pokud zjistí že nemá, tak se místo tlačítka uložit ukáže hláška, že soubor je pouze pro čtení a nelze ho uložit. </w:t>
       </w:r>
@@ -11841,19 +11898,38 @@
       <w:r>
         <w:t xml:space="preserve">Můžeme si všimnout, že po otevření obrázku se vypisují i informace o souboru. Také je možné si daný soubor stáhnout. Tato funkcionalita samozřejmě ověřuje, zda má uživatel </w:t>
       </w:r>
-      <w:proofErr w:type="spellStart"/>
-      <w:r>
-        <w:t>pravomoce</w:t>
-      </w:r>
-      <w:proofErr w:type="spellEnd"/>
-      <w:r>
-        <w:t xml:space="preserve"> na stahování obsahu, a podle toho zobrazuje tlačítko na stáhnutí. Přehrávač funguje na bázi vytváření dočasného souboru. To může značně </w:t>
+      <w:r>
+        <w:t>oprávnění</w:t>
+      </w:r>
+      <w:r>
+        <w:t xml:space="preserve"> na stahování obsahu, a podle toho zobrazuje tlačítko na stáhnutí. Přehrávač funguje na bázi vytváření dočasného souboru. To může </w:t>
+      </w:r>
+      <w:r>
+        <w:t xml:space="preserve">například </w:t>
+      </w:r>
+      <w:r>
+        <w:t xml:space="preserve">značně </w:t>
       </w:r>
       <w:r>
         <w:t>z</w:t>
       </w:r>
       <w:r>
-        <w:t>pomalit například načítání velkých videí, nebo jejich nenačtení, jelikož dočasné soubory se ukládají do paměti RAM ne straně serveru. Je to velká limitace, která je v plánu na opravu.</w:t>
+        <w:t>pomalit načítání velkých videí, nebo</w:t>
+      </w:r>
+      <w:r>
+        <w:t xml:space="preserve"> dokonce</w:t>
+      </w:r>
+      <w:r>
+        <w:t xml:space="preserve"> zapříčinit</w:t>
+      </w:r>
+      <w:r>
+        <w:t xml:space="preserve"> jejich nenačtení, jelikož dočasné soubory se ukládají do paměti RAM n</w:t>
+      </w:r>
+      <w:r>
+        <w:t>a</w:t>
+      </w:r>
+      <w:r>
+        <w:t xml:space="preserve"> straně serveru. Je to velká limitace, která je v plánu na opravu.</w:t>
       </w:r>
     </w:p>
     <w:p>
@@ -12044,7 +12120,13 @@
     </w:p>
     <w:p>
       <w:r>
-        <w:t>O uložení předvolby se stará Java script, který do lokálního uložiště ukládá předvolbu. Pokud v uložišti není předvolba, tak se použije předvolba prohlížeče.</w:t>
+        <w:t xml:space="preserve">O uložení předvolby se stará Java script, který </w:t>
+      </w:r>
+      <w:r>
+        <w:t>ho ukládá do</w:t>
+      </w:r>
+      <w:r>
+        <w:t xml:space="preserve"> lokálního uložiště. Pokud v uložišti není předvolba, tak se použije předvolba prohlížeče.</w:t>
       </w:r>
     </w:p>
     <w:p>
@@ -12391,7 +12473,6 @@
         <w:t>V budoucnu by bylo možné rozšířit projekt o další úrovně RAID (například RAID 10), optimalizovat výkon softwarového RAID pomocí výkonnějšího hardwaru nebo rozšířit webovou aplikaci o pokročilejší správu uživatelů a monitorování stavu RAID pole.</w:t>
       </w:r>
     </w:p>
-    <w:p/>
     <w:p>
       <w:pPr>
         <w:pStyle w:val="uvodzaver"/>
@@ -12806,23 +12887,7 @@
           <w:i/>
           <w:iCs/>
         </w:rPr>
-        <w:t xml:space="preserve"> </w:t>
-      </w:r>
-      <w:proofErr w:type="spellStart"/>
-      <w:r>
-        <w:rPr>
-          <w:i/>
-          <w:iCs/>
-        </w:rPr>
-        <w:t>of</w:t>
-      </w:r>
-      <w:proofErr w:type="spellEnd"/>
-      <w:r>
-        <w:rPr>
-          <w:i/>
-          <w:iCs/>
-        </w:rPr>
-        <w:t xml:space="preserve"> SFTP</w:t>
+        <w:t xml:space="preserve"> of SFTP</w:t>
       </w:r>
       <w:r>
         <w:t xml:space="preserve">. Online. INTEGRATE. </w:t>
@@ -15596,10 +15661,7 @@
         <w:footnoteRef/>
       </w:r>
       <w:r>
-        <w:t xml:space="preserve"> </w:t>
-      </w:r>
-      <w:r>
-        <w:t>Phpmyadmin je webový nástroj pro správu MySQL databází. V základu je předinstalovaný pro XAMPP a LAMPP, nikoliv však pro Apache samotný.</w:t>
+        <w:t xml:space="preserve"> Phpmyadmin je webový nástroj pro správu MySQL databází. V základu je předinstalovaný pro XAMPP a LAMPP, nikoliv však pro Apache samotný.</w:t>
       </w:r>
     </w:p>
   </w:footnote>

</xml_diff>